<commit_message>
Rewrote simulation and generated data
</commit_message>
<xml_diff>
--- a/Lab 2/EKF derivation.docx
+++ b/Lab 2/EKF derivation.docx
@@ -6111,7 +6111,7 @@
               <w:rFonts w:ascii="Cambria Math" w:eastAsiaTheme="minorEastAsia" w:hAnsi="Cambria Math"/>
               <w:lang w:val="en-US"/>
             </w:rPr>
-            <m:t>=100</m:t>
+            <m:t>=</m:t>
           </m:r>
           <m:d>
             <m:dPr>
@@ -6717,7 +6717,7 @@
               <w:rFonts w:ascii="Cambria Math" w:eastAsiaTheme="minorEastAsia" w:hAnsi="Cambria Math"/>
               <w:lang w:val="en-US"/>
             </w:rPr>
-            <m:t>=100</m:t>
+            <m:t>=</m:t>
           </m:r>
           <m:d>
             <m:dPr>

</xml_diff>